<commit_message>
swap of a duplicate "increase"
</commit_message>
<xml_diff>
--- a/Care to Talk With Me Thematic Statement.docx
+++ b/Care to Talk With Me Thematic Statement.docx
@@ -20,29 +20,7 @@
           <w:szCs w:val="27"/>
           <w:shd w:val="clear" w:color="auto" w:fill="FFFFFF"/>
         </w:rPr>
-        <w:t xml:space="preserve">Botanic Dialogue: Care to Talk </w:t>
-      </w:r>
-      <w:proofErr w:type="gramStart"/>
-      <w:r>
-        <w:rPr>
-          <w:rFonts w:ascii="Segoe UI" w:hAnsi="Segoe UI" w:cs="Segoe UI"/>
-          <w:color w:val="333333"/>
-          <w:sz w:val="27"/>
-          <w:szCs w:val="27"/>
-          <w:shd w:val="clear" w:color="auto" w:fill="FFFFFF"/>
-        </w:rPr>
-        <w:t>With</w:t>
-      </w:r>
-      <w:proofErr w:type="gramEnd"/>
-      <w:r>
-        <w:rPr>
-          <w:rFonts w:ascii="Segoe UI" w:hAnsi="Segoe UI" w:cs="Segoe UI"/>
-          <w:color w:val="333333"/>
-          <w:sz w:val="27"/>
-          <w:szCs w:val="27"/>
-          <w:shd w:val="clear" w:color="auto" w:fill="FFFFFF"/>
-        </w:rPr>
-        <w:t xml:space="preserve"> Me?</w:t>
+        <w:t>Botanic Dialogue: Care to Talk With Me?</w:t>
       </w:r>
     </w:p>
     <w:p>
@@ -77,33 +55,7 @@
           <w:szCs w:val="27"/>
           <w:shd w:val="clear" w:color="auto" w:fill="FFFFFF"/>
         </w:rPr>
-        <w:t xml:space="preserve">Care to Talk </w:t>
-      </w:r>
-      <w:proofErr w:type="gramStart"/>
-      <w:r>
-        <w:rPr>
-          <w:rFonts w:ascii="Segoe UI" w:hAnsi="Segoe UI" w:cs="Segoe UI"/>
-          <w:i/>
-          <w:iCs/>
-          <w:color w:val="333333"/>
-          <w:sz w:val="27"/>
-          <w:szCs w:val="27"/>
-          <w:shd w:val="clear" w:color="auto" w:fill="FFFFFF"/>
-        </w:rPr>
-        <w:t>With</w:t>
-      </w:r>
-      <w:proofErr w:type="gramEnd"/>
-      <w:r>
-        <w:rPr>
-          <w:rFonts w:ascii="Segoe UI" w:hAnsi="Segoe UI" w:cs="Segoe UI"/>
-          <w:i/>
-          <w:iCs/>
-          <w:color w:val="333333"/>
-          <w:sz w:val="27"/>
-          <w:szCs w:val="27"/>
-          <w:shd w:val="clear" w:color="auto" w:fill="FFFFFF"/>
-        </w:rPr>
-        <w:t xml:space="preserve"> Me?</w:t>
+        <w:t>Care to Talk With Me?</w:t>
       </w:r>
       <w:r>
         <w:rPr>
@@ -225,27 +177,147 @@
           <w:szCs w:val="27"/>
           <w:shd w:val="clear" w:color="auto" w:fill="FFFFFF"/>
         </w:rPr>
-        <w:t>)responsibility, e</w:t>
-      </w:r>
-      <w:r>
-        <w:rPr>
-          <w:rFonts w:ascii="Segoe UI" w:hAnsi="Segoe UI" w:cs="Segoe UI"/>
-          <w:color w:val="333333"/>
-          <w:sz w:val="27"/>
-          <w:szCs w:val="27"/>
-          <w:shd w:val="clear" w:color="auto" w:fill="FFFFFF"/>
-        </w:rPr>
-        <w:t>xplor</w:t>
-      </w:r>
-      <w:r>
-        <w:rPr>
-          <w:rFonts w:ascii="Segoe UI" w:hAnsi="Segoe UI" w:cs="Segoe UI"/>
-          <w:color w:val="333333"/>
-          <w:sz w:val="27"/>
-          <w:szCs w:val="27"/>
-          <w:shd w:val="clear" w:color="auto" w:fill="FFFFFF"/>
-        </w:rPr>
-        <w:t>ing</w:t>
+        <w:t xml:space="preserve">)responsibility, exploring how the addition of extra </w:t>
+      </w:r>
+      <w:r>
+        <w:rPr>
+          <w:rFonts w:ascii="Segoe UI" w:hAnsi="Segoe UI" w:cs="Segoe UI"/>
+          <w:color w:val="333333"/>
+          <w:sz w:val="27"/>
+          <w:szCs w:val="27"/>
+          <w:shd w:val="clear" w:color="auto" w:fill="FFFFFF"/>
+        </w:rPr>
+        <w:t>“</w:t>
+      </w:r>
+      <w:r>
+        <w:rPr>
+          <w:rFonts w:ascii="Segoe UI" w:hAnsi="Segoe UI" w:cs="Segoe UI"/>
+          <w:color w:val="333333"/>
+          <w:sz w:val="27"/>
+          <w:szCs w:val="27"/>
+          <w:shd w:val="clear" w:color="auto" w:fill="FFFFFF"/>
+        </w:rPr>
+        <w:t>expressiveness</w:t>
+      </w:r>
+      <w:r>
+        <w:rPr>
+          <w:rFonts w:ascii="Segoe UI" w:hAnsi="Segoe UI" w:cs="Segoe UI"/>
+          <w:color w:val="333333"/>
+          <w:sz w:val="27"/>
+          <w:szCs w:val="27"/>
+          <w:shd w:val="clear" w:color="auto" w:fill="FFFFFF"/>
+        </w:rPr>
+        <w:t>”</w:t>
+      </w:r>
+      <w:r>
+        <w:rPr>
+          <w:rFonts w:ascii="Segoe UI" w:hAnsi="Segoe UI" w:cs="Segoe UI"/>
+          <w:color w:val="333333"/>
+          <w:sz w:val="27"/>
+          <w:szCs w:val="27"/>
+          <w:shd w:val="clear" w:color="auto" w:fill="FFFFFF"/>
+        </w:rPr>
+        <w:t xml:space="preserve"> to a plant may influence </w:t>
+      </w:r>
+      <w:r>
+        <w:rPr>
+          <w:rFonts w:ascii="Segoe UI" w:hAnsi="Segoe UI" w:cs="Segoe UI"/>
+          <w:color w:val="333333"/>
+          <w:sz w:val="27"/>
+          <w:szCs w:val="27"/>
+          <w:shd w:val="clear" w:color="auto" w:fill="FFFFFF"/>
+        </w:rPr>
+        <w:t xml:space="preserve">a community’s </w:t>
+      </w:r>
+      <w:r>
+        <w:rPr>
+          <w:rFonts w:ascii="Segoe UI" w:hAnsi="Segoe UI" w:cs="Segoe UI"/>
+          <w:color w:val="333333"/>
+          <w:sz w:val="27"/>
+          <w:szCs w:val="27"/>
+          <w:shd w:val="clear" w:color="auto" w:fill="FFFFFF"/>
+        </w:rPr>
+        <w:t xml:space="preserve">feelings of connection </w:t>
+      </w:r>
+      <w:r>
+        <w:rPr>
+          <w:rFonts w:ascii="Segoe UI" w:hAnsi="Segoe UI" w:cs="Segoe UI"/>
+          <w:color w:val="333333"/>
+          <w:sz w:val="27"/>
+          <w:szCs w:val="27"/>
+          <w:shd w:val="clear" w:color="auto" w:fill="FFFFFF"/>
+        </w:rPr>
+        <w:t>with</w:t>
+      </w:r>
+      <w:r>
+        <w:rPr>
+          <w:rFonts w:ascii="Segoe UI" w:hAnsi="Segoe UI" w:cs="Segoe UI"/>
+          <w:color w:val="333333"/>
+          <w:sz w:val="27"/>
+          <w:szCs w:val="27"/>
+          <w:shd w:val="clear" w:color="auto" w:fill="FFFFFF"/>
+        </w:rPr>
+        <w:t xml:space="preserve"> an</w:t>
+      </w:r>
+      <w:r>
+        <w:rPr>
+          <w:rFonts w:ascii="Segoe UI" w:hAnsi="Segoe UI" w:cs="Segoe UI"/>
+          <w:color w:val="333333"/>
+          <w:sz w:val="27"/>
+          <w:szCs w:val="27"/>
+          <w:shd w:val="clear" w:color="auto" w:fill="FFFFFF"/>
+        </w:rPr>
+        <w:t>d</w:t>
+      </w:r>
+      <w:r>
+        <w:rPr>
+          <w:rFonts w:ascii="Segoe UI" w:hAnsi="Segoe UI" w:cs="Segoe UI"/>
+          <w:color w:val="333333"/>
+          <w:sz w:val="27"/>
+          <w:szCs w:val="27"/>
+          <w:shd w:val="clear" w:color="auto" w:fill="FFFFFF"/>
+        </w:rPr>
+        <w:t xml:space="preserve"> understanding of </w:t>
+      </w:r>
+      <w:r>
+        <w:rPr>
+          <w:rFonts w:ascii="Segoe UI" w:hAnsi="Segoe UI" w:cs="Segoe UI"/>
+          <w:color w:val="333333"/>
+          <w:sz w:val="27"/>
+          <w:szCs w:val="27"/>
+          <w:shd w:val="clear" w:color="auto" w:fill="FFFFFF"/>
+        </w:rPr>
+        <w:t>a</w:t>
+      </w:r>
+      <w:r>
+        <w:rPr>
+          <w:rFonts w:ascii="Segoe UI" w:hAnsi="Segoe UI" w:cs="Segoe UI"/>
+          <w:color w:val="333333"/>
+          <w:sz w:val="27"/>
+          <w:szCs w:val="27"/>
+          <w:shd w:val="clear" w:color="auto" w:fill="FFFFFF"/>
+        </w:rPr>
+        <w:t xml:space="preserve"> plant</w:t>
+      </w:r>
+      <w:r>
+        <w:rPr>
+          <w:rFonts w:ascii="Segoe UI" w:hAnsi="Segoe UI" w:cs="Segoe UI"/>
+          <w:color w:val="333333"/>
+          <w:sz w:val="27"/>
+          <w:szCs w:val="27"/>
+          <w:shd w:val="clear" w:color="auto" w:fill="FFFFFF"/>
+        </w:rPr>
+        <w:t xml:space="preserve">. </w:t>
+      </w:r>
+      <w:r>
+        <w:rPr>
+          <w:rFonts w:ascii="Segoe UI" w:hAnsi="Segoe UI" w:cs="Segoe UI"/>
+          <w:color w:val="333333"/>
+          <w:sz w:val="27"/>
+          <w:szCs w:val="27"/>
+          <w:shd w:val="clear" w:color="auto" w:fill="FFFFFF"/>
+        </w:rPr>
+        <w:t>Our work centers around a single plant</w:t>
       </w:r>
       <w:r>
         <w:rPr>
@@ -265,147 +337,117 @@
           <w:szCs w:val="27"/>
           <w:shd w:val="clear" w:color="auto" w:fill="FFFFFF"/>
         </w:rPr>
-        <w:t xml:space="preserve">how the addition of extra </w:t>
-      </w:r>
-      <w:r>
-        <w:rPr>
-          <w:rFonts w:ascii="Segoe UI" w:hAnsi="Segoe UI" w:cs="Segoe UI"/>
-          <w:color w:val="333333"/>
-          <w:sz w:val="27"/>
-          <w:szCs w:val="27"/>
-          <w:shd w:val="clear" w:color="auto" w:fill="FFFFFF"/>
-        </w:rPr>
-        <w:t>“</w:t>
-      </w:r>
-      <w:r>
-        <w:rPr>
-          <w:rFonts w:ascii="Segoe UI" w:hAnsi="Segoe UI" w:cs="Segoe UI"/>
-          <w:color w:val="333333"/>
-          <w:sz w:val="27"/>
-          <w:szCs w:val="27"/>
-          <w:shd w:val="clear" w:color="auto" w:fill="FFFFFF"/>
-        </w:rPr>
-        <w:t>expressiveness</w:t>
-      </w:r>
-      <w:r>
-        <w:rPr>
-          <w:rFonts w:ascii="Segoe UI" w:hAnsi="Segoe UI" w:cs="Segoe UI"/>
-          <w:color w:val="333333"/>
-          <w:sz w:val="27"/>
-          <w:szCs w:val="27"/>
-          <w:shd w:val="clear" w:color="auto" w:fill="FFFFFF"/>
-        </w:rPr>
-        <w:t>”</w:t>
-      </w:r>
-      <w:r>
-        <w:rPr>
-          <w:rFonts w:ascii="Segoe UI" w:hAnsi="Segoe UI" w:cs="Segoe UI"/>
-          <w:color w:val="333333"/>
-          <w:sz w:val="27"/>
-          <w:szCs w:val="27"/>
-          <w:shd w:val="clear" w:color="auto" w:fill="FFFFFF"/>
-        </w:rPr>
-        <w:t xml:space="preserve"> to a plant may influence </w:t>
-      </w:r>
-      <w:r>
-        <w:rPr>
-          <w:rFonts w:ascii="Segoe UI" w:hAnsi="Segoe UI" w:cs="Segoe UI"/>
-          <w:color w:val="333333"/>
-          <w:sz w:val="27"/>
-          <w:szCs w:val="27"/>
-          <w:shd w:val="clear" w:color="auto" w:fill="FFFFFF"/>
-        </w:rPr>
-        <w:t xml:space="preserve">a community’s </w:t>
-      </w:r>
-      <w:r>
-        <w:rPr>
-          <w:rFonts w:ascii="Segoe UI" w:hAnsi="Segoe UI" w:cs="Segoe UI"/>
-          <w:color w:val="333333"/>
-          <w:sz w:val="27"/>
-          <w:szCs w:val="27"/>
-          <w:shd w:val="clear" w:color="auto" w:fill="FFFFFF"/>
-        </w:rPr>
-        <w:t xml:space="preserve">feelings of connection </w:t>
-      </w:r>
-      <w:r>
-        <w:rPr>
-          <w:rFonts w:ascii="Segoe UI" w:hAnsi="Segoe UI" w:cs="Segoe UI"/>
-          <w:color w:val="333333"/>
-          <w:sz w:val="27"/>
-          <w:szCs w:val="27"/>
-          <w:shd w:val="clear" w:color="auto" w:fill="FFFFFF"/>
-        </w:rPr>
-        <w:t>with</w:t>
-      </w:r>
-      <w:r>
-        <w:rPr>
-          <w:rFonts w:ascii="Segoe UI" w:hAnsi="Segoe UI" w:cs="Segoe UI"/>
-          <w:color w:val="333333"/>
-          <w:sz w:val="27"/>
-          <w:szCs w:val="27"/>
-          <w:shd w:val="clear" w:color="auto" w:fill="FFFFFF"/>
-        </w:rPr>
-        <w:t xml:space="preserve"> an</w:t>
-      </w:r>
-      <w:r>
-        <w:rPr>
-          <w:rFonts w:ascii="Segoe UI" w:hAnsi="Segoe UI" w:cs="Segoe UI"/>
-          <w:color w:val="333333"/>
-          <w:sz w:val="27"/>
-          <w:szCs w:val="27"/>
-          <w:shd w:val="clear" w:color="auto" w:fill="FFFFFF"/>
-        </w:rPr>
-        <w:t>d</w:t>
-      </w:r>
-      <w:r>
-        <w:rPr>
-          <w:rFonts w:ascii="Segoe UI" w:hAnsi="Segoe UI" w:cs="Segoe UI"/>
-          <w:color w:val="333333"/>
-          <w:sz w:val="27"/>
-          <w:szCs w:val="27"/>
-          <w:shd w:val="clear" w:color="auto" w:fill="FFFFFF"/>
-        </w:rPr>
-        <w:t xml:space="preserve"> understanding of </w:t>
-      </w:r>
-      <w:r>
-        <w:rPr>
-          <w:rFonts w:ascii="Segoe UI" w:hAnsi="Segoe UI" w:cs="Segoe UI"/>
-          <w:color w:val="333333"/>
-          <w:sz w:val="27"/>
-          <w:szCs w:val="27"/>
-          <w:shd w:val="clear" w:color="auto" w:fill="FFFFFF"/>
-        </w:rPr>
-        <w:t>a</w:t>
-      </w:r>
-      <w:r>
-        <w:rPr>
-          <w:rFonts w:ascii="Segoe UI" w:hAnsi="Segoe UI" w:cs="Segoe UI"/>
-          <w:color w:val="333333"/>
-          <w:sz w:val="27"/>
-          <w:szCs w:val="27"/>
-          <w:shd w:val="clear" w:color="auto" w:fill="FFFFFF"/>
-        </w:rPr>
-        <w:t xml:space="preserve"> plant</w:t>
-      </w:r>
-      <w:r>
-        <w:rPr>
-          <w:rFonts w:ascii="Segoe UI" w:hAnsi="Segoe UI" w:cs="Segoe UI"/>
-          <w:color w:val="333333"/>
-          <w:sz w:val="27"/>
-          <w:szCs w:val="27"/>
-          <w:shd w:val="clear" w:color="auto" w:fill="FFFFFF"/>
-        </w:rPr>
-        <w:t xml:space="preserve">. </w:t>
-      </w:r>
-      <w:r>
-        <w:rPr>
-          <w:rFonts w:ascii="Segoe UI" w:hAnsi="Segoe UI" w:cs="Segoe UI"/>
-          <w:color w:val="333333"/>
-          <w:sz w:val="27"/>
-          <w:szCs w:val="27"/>
-          <w:shd w:val="clear" w:color="auto" w:fill="FFFFFF"/>
-        </w:rPr>
-        <w:t>Our work centers around a single plant</w:t>
+        <w:t>that visitors are entrusted with caring for</w:t>
+      </w:r>
+      <w:r>
+        <w:rPr>
+          <w:rFonts w:ascii="Segoe UI" w:hAnsi="Segoe UI" w:cs="Segoe UI"/>
+          <w:color w:val="333333"/>
+          <w:sz w:val="27"/>
+          <w:szCs w:val="27"/>
+          <w:shd w:val="clear" w:color="auto" w:fill="FFFFFF"/>
+        </w:rPr>
+        <w:t xml:space="preserve">. By increasing the avenues for a human to </w:t>
+      </w:r>
+      <w:r>
+        <w:rPr>
+          <w:rFonts w:ascii="Segoe UI" w:hAnsi="Segoe UI" w:cs="Segoe UI"/>
+          <w:color w:val="333333"/>
+          <w:sz w:val="27"/>
+          <w:szCs w:val="27"/>
+          <w:shd w:val="clear" w:color="auto" w:fill="FFFFFF"/>
+        </w:rPr>
+        <w:t xml:space="preserve">communicate with and </w:t>
+      </w:r>
+      <w:r>
+        <w:rPr>
+          <w:rFonts w:ascii="Segoe UI" w:hAnsi="Segoe UI" w:cs="Segoe UI"/>
+          <w:color w:val="333333"/>
+          <w:sz w:val="27"/>
+          <w:szCs w:val="27"/>
+          <w:shd w:val="clear" w:color="auto" w:fill="FFFFFF"/>
+        </w:rPr>
+        <w:t>understand a plant, c</w:t>
+      </w:r>
+      <w:r>
+        <w:rPr>
+          <w:rFonts w:ascii="Segoe UI" w:hAnsi="Segoe UI" w:cs="Segoe UI"/>
+          <w:color w:val="333333"/>
+          <w:sz w:val="27"/>
+          <w:szCs w:val="27"/>
+          <w:shd w:val="clear" w:color="auto" w:fill="FFFFFF"/>
+        </w:rPr>
+        <w:t xml:space="preserve">an </w:t>
+      </w:r>
+      <w:r>
+        <w:rPr>
+          <w:rFonts w:ascii="Segoe UI" w:hAnsi="Segoe UI" w:cs="Segoe UI"/>
+          <w:color w:val="333333"/>
+          <w:sz w:val="27"/>
+          <w:szCs w:val="27"/>
+          <w:shd w:val="clear" w:color="auto" w:fill="FFFFFF"/>
+        </w:rPr>
+        <w:t>the</w:t>
+      </w:r>
+      <w:r>
+        <w:rPr>
+          <w:rFonts w:ascii="Segoe UI" w:hAnsi="Segoe UI" w:cs="Segoe UI"/>
+          <w:color w:val="333333"/>
+          <w:sz w:val="27"/>
+          <w:szCs w:val="27"/>
+          <w:shd w:val="clear" w:color="auto" w:fill="FFFFFF"/>
+        </w:rPr>
+        <w:t xml:space="preserve"> plant </w:t>
+      </w:r>
+      <w:r>
+        <w:rPr>
+          <w:rFonts w:ascii="Segoe UI" w:hAnsi="Segoe UI" w:cs="Segoe UI"/>
+          <w:color w:val="333333"/>
+          <w:sz w:val="27"/>
+          <w:szCs w:val="27"/>
+          <w:shd w:val="clear" w:color="auto" w:fill="FFFFFF"/>
+        </w:rPr>
+        <w:t>enhance</w:t>
+      </w:r>
+      <w:r>
+        <w:rPr>
+          <w:rFonts w:ascii="Segoe UI" w:hAnsi="Segoe UI" w:cs="Segoe UI"/>
+          <w:color w:val="333333"/>
+          <w:sz w:val="27"/>
+          <w:szCs w:val="27"/>
+          <w:shd w:val="clear" w:color="auto" w:fill="FFFFFF"/>
+        </w:rPr>
+        <w:t xml:space="preserve"> a person’s awareness </w:t>
+      </w:r>
+      <w:r>
+        <w:rPr>
+          <w:rFonts w:ascii="Segoe UI" w:hAnsi="Segoe UI" w:cs="Segoe UI"/>
+          <w:color w:val="333333"/>
+          <w:sz w:val="27"/>
+          <w:szCs w:val="27"/>
+          <w:shd w:val="clear" w:color="auto" w:fill="FFFFFF"/>
+        </w:rPr>
+        <w:t xml:space="preserve">– of both </w:t>
+      </w:r>
+      <w:r>
+        <w:rPr>
+          <w:rFonts w:ascii="Segoe UI" w:hAnsi="Segoe UI" w:cs="Segoe UI"/>
+          <w:color w:val="333333"/>
+          <w:sz w:val="27"/>
+          <w:szCs w:val="27"/>
+          <w:shd w:val="clear" w:color="auto" w:fill="FFFFFF"/>
+        </w:rPr>
+        <w:t>the</w:t>
+      </w:r>
+      <w:r>
+        <w:rPr>
+          <w:rFonts w:ascii="Segoe UI" w:hAnsi="Segoe UI" w:cs="Segoe UI"/>
+          <w:color w:val="333333"/>
+          <w:sz w:val="27"/>
+          <w:szCs w:val="27"/>
+          <w:shd w:val="clear" w:color="auto" w:fill="FFFFFF"/>
+        </w:rPr>
+        <w:t xml:space="preserve"> plant’s existence inside this group</w:t>
       </w:r>
       <w:r>
         <w:rPr>
@@ -425,117 +467,7 @@
           <w:szCs w:val="27"/>
           <w:shd w:val="clear" w:color="auto" w:fill="FFFFFF"/>
         </w:rPr>
-        <w:t>that visitors are entrusted with caring for</w:t>
-      </w:r>
-      <w:r>
-        <w:rPr>
-          <w:rFonts w:ascii="Segoe UI" w:hAnsi="Segoe UI" w:cs="Segoe UI"/>
-          <w:color w:val="333333"/>
-          <w:sz w:val="27"/>
-          <w:szCs w:val="27"/>
-          <w:shd w:val="clear" w:color="auto" w:fill="FFFFFF"/>
-        </w:rPr>
-        <w:t xml:space="preserve">. By increasing the avenues for a human to </w:t>
-      </w:r>
-      <w:r>
-        <w:rPr>
-          <w:rFonts w:ascii="Segoe UI" w:hAnsi="Segoe UI" w:cs="Segoe UI"/>
-          <w:color w:val="333333"/>
-          <w:sz w:val="27"/>
-          <w:szCs w:val="27"/>
-          <w:shd w:val="clear" w:color="auto" w:fill="FFFFFF"/>
-        </w:rPr>
-        <w:t xml:space="preserve">communicate with and </w:t>
-      </w:r>
-      <w:r>
-        <w:rPr>
-          <w:rFonts w:ascii="Segoe UI" w:hAnsi="Segoe UI" w:cs="Segoe UI"/>
-          <w:color w:val="333333"/>
-          <w:sz w:val="27"/>
-          <w:szCs w:val="27"/>
-          <w:shd w:val="clear" w:color="auto" w:fill="FFFFFF"/>
-        </w:rPr>
-        <w:t>understand a plant, c</w:t>
-      </w:r>
-      <w:r>
-        <w:rPr>
-          <w:rFonts w:ascii="Segoe UI" w:hAnsi="Segoe UI" w:cs="Segoe UI"/>
-          <w:color w:val="333333"/>
-          <w:sz w:val="27"/>
-          <w:szCs w:val="27"/>
-          <w:shd w:val="clear" w:color="auto" w:fill="FFFFFF"/>
-        </w:rPr>
-        <w:t xml:space="preserve">an </w:t>
-      </w:r>
-      <w:r>
-        <w:rPr>
-          <w:rFonts w:ascii="Segoe UI" w:hAnsi="Segoe UI" w:cs="Segoe UI"/>
-          <w:color w:val="333333"/>
-          <w:sz w:val="27"/>
-          <w:szCs w:val="27"/>
-          <w:shd w:val="clear" w:color="auto" w:fill="FFFFFF"/>
-        </w:rPr>
-        <w:t>the</w:t>
-      </w:r>
-      <w:r>
-        <w:rPr>
-          <w:rFonts w:ascii="Segoe UI" w:hAnsi="Segoe UI" w:cs="Segoe UI"/>
-          <w:color w:val="333333"/>
-          <w:sz w:val="27"/>
-          <w:szCs w:val="27"/>
-          <w:shd w:val="clear" w:color="auto" w:fill="FFFFFF"/>
-        </w:rPr>
-        <w:t xml:space="preserve"> plant </w:t>
-      </w:r>
-      <w:r>
-        <w:rPr>
-          <w:rFonts w:ascii="Segoe UI" w:hAnsi="Segoe UI" w:cs="Segoe UI"/>
-          <w:color w:val="333333"/>
-          <w:sz w:val="27"/>
-          <w:szCs w:val="27"/>
-          <w:shd w:val="clear" w:color="auto" w:fill="FFFFFF"/>
-        </w:rPr>
-        <w:t>increase</w:t>
-      </w:r>
-      <w:r>
-        <w:rPr>
-          <w:rFonts w:ascii="Segoe UI" w:hAnsi="Segoe UI" w:cs="Segoe UI"/>
-          <w:color w:val="333333"/>
-          <w:sz w:val="27"/>
-          <w:szCs w:val="27"/>
-          <w:shd w:val="clear" w:color="auto" w:fill="FFFFFF"/>
-        </w:rPr>
-        <w:t xml:space="preserve"> a person’s awareness </w:t>
-      </w:r>
-      <w:r>
-        <w:rPr>
-          <w:rFonts w:ascii="Segoe UI" w:hAnsi="Segoe UI" w:cs="Segoe UI"/>
-          <w:color w:val="333333"/>
-          <w:sz w:val="27"/>
-          <w:szCs w:val="27"/>
-          <w:shd w:val="clear" w:color="auto" w:fill="FFFFFF"/>
-        </w:rPr>
-        <w:t xml:space="preserve">– of both </w:t>
-      </w:r>
-      <w:r>
-        <w:rPr>
-          <w:rFonts w:ascii="Segoe UI" w:hAnsi="Segoe UI" w:cs="Segoe UI"/>
-          <w:color w:val="333333"/>
-          <w:sz w:val="27"/>
-          <w:szCs w:val="27"/>
-          <w:shd w:val="clear" w:color="auto" w:fill="FFFFFF"/>
-        </w:rPr>
-        <w:t>the</w:t>
-      </w:r>
-      <w:r>
-        <w:rPr>
-          <w:rFonts w:ascii="Segoe UI" w:hAnsi="Segoe UI" w:cs="Segoe UI"/>
-          <w:color w:val="333333"/>
-          <w:sz w:val="27"/>
-          <w:szCs w:val="27"/>
-          <w:shd w:val="clear" w:color="auto" w:fill="FFFFFF"/>
-        </w:rPr>
-        <w:t xml:space="preserve"> plant’s existence inside this group</w:t>
+        <w:t>and the</w:t>
       </w:r>
       <w:r>
         <w:rPr>
@@ -555,7 +487,7 @@
           <w:szCs w:val="27"/>
           <w:shd w:val="clear" w:color="auto" w:fill="FFFFFF"/>
         </w:rPr>
-        <w:t>and the</w:t>
+        <w:t>person’s</w:t>
       </w:r>
       <w:r>
         <w:rPr>
@@ -575,7 +507,7 @@
           <w:szCs w:val="27"/>
           <w:shd w:val="clear" w:color="auto" w:fill="FFFFFF"/>
         </w:rPr>
-        <w:t>person’s</w:t>
+        <w:t>role</w:t>
       </w:r>
       <w:r>
         <w:rPr>
@@ -595,7 +527,7 @@
           <w:szCs w:val="27"/>
           <w:shd w:val="clear" w:color="auto" w:fill="FFFFFF"/>
         </w:rPr>
-        <w:t>role</w:t>
+        <w:t>as an individual member of</w:t>
       </w:r>
       <w:r>
         <w:rPr>
@@ -615,26 +547,6 @@
           <w:szCs w:val="27"/>
           <w:shd w:val="clear" w:color="auto" w:fill="FFFFFF"/>
         </w:rPr>
-        <w:t>as an individual member of</w:t>
-      </w:r>
-      <w:r>
-        <w:rPr>
-          <w:rFonts w:ascii="Segoe UI" w:hAnsi="Segoe UI" w:cs="Segoe UI"/>
-          <w:color w:val="333333"/>
-          <w:sz w:val="27"/>
-          <w:szCs w:val="27"/>
-          <w:shd w:val="clear" w:color="auto" w:fill="FFFFFF"/>
-        </w:rPr>
-        <w:t xml:space="preserve"> </w:t>
-      </w:r>
-      <w:r>
-        <w:rPr>
-          <w:rFonts w:ascii="Segoe UI" w:hAnsi="Segoe UI" w:cs="Segoe UI"/>
-          <w:color w:val="333333"/>
-          <w:sz w:val="27"/>
-          <w:szCs w:val="27"/>
-          <w:shd w:val="clear" w:color="auto" w:fill="FFFFFF"/>
-        </w:rPr>
         <w:t xml:space="preserve">the </w:t>
       </w:r>
       <w:r>
@@ -665,17 +577,7 @@
           <w:szCs w:val="27"/>
           <w:shd w:val="clear" w:color="auto" w:fill="FFFFFF"/>
         </w:rPr>
-        <w:t>affect how said individual chooses (or feels obligated to) care for the plant?</w:t>
-      </w:r>
-      <w:r>
-        <w:rPr>
-          <w:rFonts w:ascii="Segoe UI" w:hAnsi="Segoe UI" w:cs="Segoe UI"/>
-          <w:color w:val="333333"/>
-          <w:sz w:val="27"/>
-          <w:szCs w:val="27"/>
-          <w:shd w:val="clear" w:color="auto" w:fill="FFFFFF"/>
-        </w:rPr>
-        <w:t xml:space="preserve"> </w:t>
+        <w:t xml:space="preserve">affect how said individual chooses (or feels obligated to) care for the plant? </w:t>
       </w:r>
     </w:p>
     <w:p>
@@ -687,47 +589,7 @@
           <w:szCs w:val="27"/>
           <w:shd w:val="clear" w:color="auto" w:fill="FFFFFF"/>
         </w:rPr>
-        <w:t>Our system is constantly monitoring the soil moisture</w:t>
-      </w:r>
-      <w:r>
-        <w:rPr>
-          <w:rFonts w:ascii="Segoe UI" w:hAnsi="Segoe UI" w:cs="Segoe UI"/>
-          <w:color w:val="333333"/>
-          <w:sz w:val="27"/>
-          <w:szCs w:val="27"/>
-          <w:shd w:val="clear" w:color="auto" w:fill="FFFFFF"/>
-        </w:rPr>
-        <w:t xml:space="preserve"> of the plant, its </w:t>
-      </w:r>
-      <w:r>
-        <w:rPr>
-          <w:rFonts w:ascii="Segoe UI" w:hAnsi="Segoe UI" w:cs="Segoe UI"/>
-          <w:color w:val="333333"/>
-          <w:sz w:val="27"/>
-          <w:szCs w:val="27"/>
-          <w:shd w:val="clear" w:color="auto" w:fill="FFFFFF"/>
-        </w:rPr>
-        <w:t xml:space="preserve">light </w:t>
-      </w:r>
-      <w:r>
-        <w:rPr>
-          <w:rFonts w:ascii="Segoe UI" w:hAnsi="Segoe UI" w:cs="Segoe UI"/>
-          <w:color w:val="333333"/>
-          <w:sz w:val="27"/>
-          <w:szCs w:val="27"/>
-          <w:shd w:val="clear" w:color="auto" w:fill="FFFFFF"/>
-        </w:rPr>
-        <w:t>exposure</w:t>
-      </w:r>
-      <w:r>
-        <w:rPr>
-          <w:rFonts w:ascii="Segoe UI" w:hAnsi="Segoe UI" w:cs="Segoe UI"/>
-          <w:color w:val="333333"/>
-          <w:sz w:val="27"/>
-          <w:szCs w:val="27"/>
-          <w:shd w:val="clear" w:color="auto" w:fill="FFFFFF"/>
-        </w:rPr>
-        <w:t>,</w:t>
+        <w:t>Our system is constantly monitoring the soil moisture of the plant, its light exposure,</w:t>
       </w:r>
       <w:r>
         <w:rPr>
@@ -777,17 +639,7 @@
           <w:szCs w:val="27"/>
           <w:shd w:val="clear" w:color="auto" w:fill="FFFFFF"/>
         </w:rPr>
-        <w:t xml:space="preserve"> has been touched.</w:t>
-      </w:r>
-      <w:r>
-        <w:rPr>
-          <w:rFonts w:ascii="Segoe UI" w:hAnsi="Segoe UI" w:cs="Segoe UI"/>
-          <w:color w:val="333333"/>
-          <w:sz w:val="27"/>
-          <w:szCs w:val="27"/>
-          <w:shd w:val="clear" w:color="auto" w:fill="FFFFFF"/>
-        </w:rPr>
-        <w:t xml:space="preserve"> Visitors can freely adjust any of these – and must do so</w:t>
+        <w:t xml:space="preserve"> has been touched. Visitors can freely adjust any of these – and must do so</w:t>
       </w:r>
       <w:r>
         <w:rPr>

</xml_diff>